<commit_message>
added timer.py, q2 report done
</commit_message>
<xml_diff>
--- a/Report.docx
+++ b/Report.docx
@@ -226,7 +226,21 @@
           <w:bCs/>
           <w:sz w:val="32"/>
         </w:rPr>
-        <w:t>[]</w:t>
+        <w:t>[</w:t>
+      </w:r>
+      <w:r>
+        <w:rPr>
+          <w:bCs/>
+          <w:sz w:val="32"/>
+        </w:rPr>
+        <w:t>210255513</w:t>
+      </w:r>
+      <w:r>
+        <w:rPr>
+          <w:bCs/>
+          <w:sz w:val="32"/>
+        </w:rPr>
+        <w:t>]</w:t>
       </w:r>
     </w:p>
     <w:p>
@@ -249,7 +263,21 @@
           <w:bCs/>
           <w:sz w:val="32"/>
         </w:rPr>
-        <w:t>[]</w:t>
+        <w:t>[</w:t>
+      </w:r>
+      <w:r>
+        <w:rPr>
+          <w:bCs/>
+          <w:sz w:val="32"/>
+        </w:rPr>
+        <w:t>210712854</w:t>
+      </w:r>
+      <w:r>
+        <w:rPr>
+          <w:bCs/>
+          <w:sz w:val="32"/>
+        </w:rPr>
+        <w:t>]</w:t>
       </w:r>
     </w:p>
     <w:p/>
@@ -302,7 +330,13 @@
         <w:t>environments</w:t>
       </w:r>
       <w:r>
-        <w:t xml:space="preserve"> to be evaluated within a single file.</w:t>
+        <w:t xml:space="preserve"> to be evaluated within a single </w:t>
+      </w:r>
+      <w:r>
+        <w:t>module</w:t>
+      </w:r>
+      <w:r>
+        <w:t>.</w:t>
       </w:r>
     </w:p>
     <w:p/>
@@ -526,7 +560,28 @@
           <w:i/>
           <w:iCs/>
         </w:rPr>
-        <w:t xml:space="preserve"> -- play the game</w:t>
+        <w:t xml:space="preserve"> </w:t>
+      </w:r>
+      <w:r>
+        <w:rPr>
+          <w:i/>
+          <w:iCs/>
+        </w:rPr>
+        <w:t>--</w:t>
+      </w:r>
+      <w:r>
+        <w:rPr>
+          <w:i/>
+          <w:iCs/>
+        </w:rPr>
+        <w:t xml:space="preserve"> </w:t>
+      </w:r>
+      <w:r>
+        <w:rPr>
+          <w:i/>
+          <w:iCs/>
+        </w:rPr>
+        <w:t>interactive testing</w:t>
       </w:r>
     </w:p>
     <w:p>
@@ -553,7 +608,48 @@
           <w:i/>
           <w:iCs/>
         </w:rPr>
-        <w:t xml:space="preserve"> – check implementation, debug</w:t>
+        <w:t xml:space="preserve"> --</w:t>
+      </w:r>
+      <w:r>
+        <w:rPr>
+          <w:i/>
+          <w:iCs/>
+        </w:rPr>
+        <w:t xml:space="preserve"> check implementation, debug</w:t>
+      </w:r>
+    </w:p>
+    <w:p>
+      <w:pPr>
+        <w:pStyle w:val="ListParagraph"/>
+        <w:numPr>
+          <w:ilvl w:val="0"/>
+          <w:numId w:val="2"/>
+        </w:numPr>
+        <w:rPr>
+          <w:i/>
+          <w:iCs/>
+        </w:rPr>
+      </w:pPr>
+      <w:r>
+        <w:rPr>
+          <w:i/>
+          <w:iCs/>
+        </w:rPr>
+        <w:t xml:space="preserve">timer.py – time test for </w:t>
+      </w:r>
+      <w:r>
+        <w:rPr>
+          <w:i/>
+          <w:iCs/>
+        </w:rPr>
+        <w:t>model-based</w:t>
+      </w:r>
+      <w:r>
+        <w:rPr>
+          <w:i/>
+          <w:iCs/>
+        </w:rPr>
+        <w:t xml:space="preserve"> algorithms</w:t>
       </w:r>
     </w:p>
     <w:p>
@@ -568,7 +664,27 @@
       <w:r>
         <w:t xml:space="preserve">2. </w:t>
       </w:r>
-    </w:p>
+      <w:r>
+        <w:t xml:space="preserve">For the big frozen lake, policy iteration returned an optimal policy after 6 iterations </w:t>
+      </w:r>
+      <w:r>
+        <w:t xml:space="preserve">at a speed </w:t>
+      </w:r>
+      <w:r>
+        <w:t xml:space="preserve">of approximately 0.36 seconds. Value iteration managed to return an optimal policy after 19 iterations </w:t>
+      </w:r>
+      <w:r>
+        <w:t>at a speed</w:t>
+      </w:r>
+      <w:r>
+        <w:t xml:space="preserve"> of approximately 0.22 seconds. This suggests the value iteration algorithm was slightly faster than policy iteration however it did require more iterations to return an optimal policy</w:t>
+      </w:r>
+      <w:r>
+        <w:t>.</w:t>
+      </w:r>
+    </w:p>
+    <w:p/>
+    <w:p/>
     <w:sectPr>
       <w:pgSz w:w="11906" w:h="16838"/>
       <w:pgMar w:top="1440" w:right="1440" w:bottom="1440" w:left="1440" w:header="708" w:footer="708" w:gutter="0"/>

</xml_diff>

<commit_message>
answered question 3 and 5
</commit_message>
<xml_diff>
--- a/Report.docx
+++ b/Report.docx
@@ -339,6 +339,35 @@
         <w:t>.</w:t>
       </w:r>
     </w:p>
+    <w:p>
+      <w:r>
+        <w:t xml:space="preserve">A proposed improvement is implemented within </w:t>
+      </w:r>
+      <w:r>
+        <w:t>S</w:t>
+      </w:r>
+      <w:r>
+        <w:t xml:space="preserve">arsa and q-learning control implementations. The improvement </w:t>
+      </w:r>
+      <w:r>
+        <w:t>relates</w:t>
+      </w:r>
+      <w:r>
+        <w:t xml:space="preserve"> to </w:t>
+      </w:r>
+      <w:r>
+        <w:t>assigning the correct states to the step function when the AI steps on either a hole or the goal state. This was implemented to promote the improvement of the policy upon reaching goal by increasing the reward the goal state receives</w:t>
+      </w:r>
+      <w:r>
+        <w:t xml:space="preserve"> while keeping the rewards of going to holes at 0</w:t>
+      </w:r>
+      <w:r>
+        <w:t>.</w:t>
+      </w:r>
+      <w:r>
+        <w:t xml:space="preserve"> Upon implementation, Sarsa and Q-Learning resulted in higher values across the board, by a factor of 10. Removing the implementation returns the expected value with both implementations returning optimal policies.</w:t>
+      </w:r>
+    </w:p>
     <w:p/>
     <w:p>
       <w:pPr>
@@ -681,6 +710,150 @@
       </w:r>
       <w:r>
         <w:t>.</w:t>
+      </w:r>
+    </w:p>
+    <w:p>
+      <w:r>
+        <w:t>3.</w:t>
+      </w:r>
+      <w:r>
+        <w:t xml:space="preserve"> </w:t>
+      </w:r>
+      <w:r>
+        <w:t xml:space="preserve">For the purpose of this analysis, the policy move of death states </w:t>
+      </w:r>
+      <w:r>
+        <w:t>and goal state are not relevant.</w:t>
+      </w:r>
+      <w:r>
+        <w:t xml:space="preserve"> </w:t>
+      </w:r>
+      <w:r>
+        <w:t>In this case, an optimal policy is given when all non-states reach the goal state.</w:t>
+      </w:r>
+      <w:r>
+        <w:t xml:space="preserve"> </w:t>
+      </w:r>
+      <w:r>
+        <w:t xml:space="preserve">Sarsa control achieved an optimal policy after approximately 900 states while </w:t>
+      </w:r>
+      <w:r>
+        <w:t>Q-Learning achieved an optimal policy after</w:t>
+      </w:r>
+      <w:r>
+        <w:t xml:space="preserve"> around 700 states.</w:t>
+      </w:r>
+      <w:r>
+        <w:t xml:space="preserve"> </w:t>
+      </w:r>
+      <w:r>
+        <w:t>However, these evaluations vary wildly between runs</w:t>
+      </w:r>
+      <w:r>
+        <w:t xml:space="preserve"> with the common point being the lack of a policy for the corner state 3 with rewards given. </w:t>
+      </w:r>
+    </w:p>
+    <w:p>
+      <w:r>
+        <w:lastRenderedPageBreak/>
+        <w:t>Evaluation of Sarsa</w:t>
+      </w:r>
+      <w:r>
+        <w:t xml:space="preserve"> control </w:t>
+      </w:r>
+      <w:r>
+        <w:t>(w/ proposed improvements) returned an optimal policy after approximately 300 episodes.</w:t>
+      </w:r>
+      <w:r>
+        <w:t xml:space="preserve"> While Q-learning control (w/ proposed improvements) returned an optimal policy for all states after approximately 600 episodes. On average, Sarsa</w:t>
+      </w:r>
+      <w:r>
+        <w:t xml:space="preserve"> </w:t>
+      </w:r>
+      <w:r>
+        <w:t xml:space="preserve">performs better than Q-learning, with the proposed improvements decreasing the episodes required for an optimal policy by 250 episodes on average. </w:t>
+      </w:r>
+    </w:p>
+    <w:p>
+      <w:pPr>
+        <w:ind w:left="0" w:firstLine="0"/>
+      </w:pPr>
+      <w:r>
+        <w:t xml:space="preserve">5. After numerous hyperparameter changes, it was </w:t>
+      </w:r>
+      <w:r>
+        <w:t>not</w:t>
+      </w:r>
+      <w:r>
+        <w:t xml:space="preserve"> possible to return an optimal policy for the big frozen lake</w:t>
+      </w:r>
+      <w:r>
+        <w:t xml:space="preserve"> for every stat</w:t>
+      </w:r>
+      <w:r>
+        <w:t>e</w:t>
+      </w:r>
+      <w:r>
+        <w:t xml:space="preserve"> for Sarsa</w:t>
+      </w:r>
+      <w:r>
+        <w:t xml:space="preserve">. This was regardless of </w:t>
+      </w:r>
+      <w:r>
+        <w:t xml:space="preserve">maximum </w:t>
+      </w:r>
+      <w:r>
+        <w:t>Eps</w:t>
+      </w:r>
+      <w:r>
+        <w:t xml:space="preserve">ilon and </w:t>
+      </w:r>
+      <w:r>
+        <w:t>T</w:t>
+      </w:r>
+      <w:r>
+        <w:t xml:space="preserve">heta to promote exploration, with </w:t>
+      </w:r>
+      <w:r>
+        <w:t>an exceedingly large number of episodes</w:t>
+      </w:r>
+      <w:r>
+        <w:t xml:space="preserve">. </w:t>
+      </w:r>
+      <w:r>
+        <w:t>It was</w:t>
+      </w:r>
+      <w:r>
+        <w:t xml:space="preserve"> able</w:t>
+      </w:r>
+      <w:r>
+        <w:t xml:space="preserve"> to return a policy</w:t>
+      </w:r>
+      <w:r>
+        <w:t xml:space="preserve"> that defines a </w:t>
+      </w:r>
+      <w:r>
+        <w:t xml:space="preserve">safe path towards the goal. However, the model was too </w:t>
+      </w:r>
+      <w:r>
+        <w:t>conservative</w:t>
+      </w:r>
+      <w:r>
+        <w:t xml:space="preserve"> and was not able to explore much of the bottom left of the large lake as opposed to the top right of the lake</w:t>
+      </w:r>
+      <w:r>
+        <w:t xml:space="preserve">. </w:t>
+      </w:r>
+    </w:p>
+    <w:p>
+      <w:pPr>
+        <w:ind w:left="0" w:firstLine="0"/>
+      </w:pPr>
+      <w:r>
+        <w:t>This is because Sarsa is an on-policy algorithm which will follow the policy to compute the next state. This is not the case with Q learning which was able to return an optimal policy with much less states</w:t>
+      </w:r>
+      <w:r>
+        <w:t xml:space="preserve"> of around 20,000 states. This is because QL takes the maximum reward of the new state and ignores the current policy, enabling a more volatile but with more exploration.</w:t>
       </w:r>
     </w:p>
     <w:p/>

</xml_diff>